<commit_message>
added finalized report and slides
</commit_message>
<xml_diff>
--- a/Documentation/project checkpoint report.docx
+++ b/Documentation/project checkpoint report.docx
@@ -36,7 +36,14 @@
           <w:bCs/>
           <w14:ligatures w14:val="standard"/>
         </w:rPr>
-        <w:t>Project Proposal</w:t>
+        <w:t xml:space="preserve">Project </w:t>
+      </w:r>
+      <w:r>
+        <w:rPr>
+          <w:bCs/>
+          <w14:ligatures w14:val="standard"/>
+        </w:rPr>
+        <w:t>Checkpoint Report</w:t>
       </w:r>
     </w:p>
     <w:p>
@@ -296,6 +303,10 @@
         <w:t> </w:t>
       </w:r>
       <w:r>
+        <w:rPr>
+          <w:sz w:val="22"/>
+          <w:szCs w:val="20"/>
+        </w:rPr>
         <w:t>Introduction</w:t>
       </w:r>
     </w:p>
@@ -322,13 +333,23 @@
       <w:r>
         <w:rPr>
           <w:rStyle w:val="Label"/>
+          <w:sz w:val="22"/>
+          <w:szCs w:val="20"/>
         </w:rPr>
         <w:t>2</w:t>
       </w:r>
       <w:r>
+        <w:rPr>
+          <w:sz w:val="22"/>
+          <w:szCs w:val="20"/>
+        </w:rPr>
         <w:t> </w:t>
       </w:r>
       <w:r>
+        <w:rPr>
+          <w:sz w:val="22"/>
+          <w:szCs w:val="20"/>
+        </w:rPr>
         <w:t>Related Work</w:t>
       </w:r>
     </w:p>
@@ -461,13 +482,23 @@
       <w:r>
         <w:rPr>
           <w:rStyle w:val="Label"/>
+          <w:sz w:val="22"/>
+          <w:szCs w:val="20"/>
         </w:rPr>
         <w:t>3</w:t>
       </w:r>
       <w:r>
+        <w:rPr>
+          <w:sz w:val="22"/>
+          <w:szCs w:val="20"/>
+        </w:rPr>
         <w:t> </w:t>
       </w:r>
       <w:r>
+        <w:rPr>
+          <w:sz w:val="22"/>
+          <w:szCs w:val="20"/>
+        </w:rPr>
         <w:t>Proposed Work</w:t>
       </w:r>
     </w:p>
@@ -1463,13 +1494,23 @@
       <w:r>
         <w:rPr>
           <w:rStyle w:val="Label"/>
+          <w:sz w:val="22"/>
+          <w:szCs w:val="20"/>
         </w:rPr>
         <w:t>4</w:t>
       </w:r>
       <w:r>
+        <w:rPr>
+          <w:sz w:val="22"/>
+          <w:szCs w:val="20"/>
+        </w:rPr>
         <w:t> </w:t>
       </w:r>
       <w:r>
+        <w:rPr>
+          <w:sz w:val="22"/>
+          <w:szCs w:val="20"/>
+        </w:rPr>
         <w:t>Evaluation</w:t>
       </w:r>
     </w:p>
@@ -1576,13 +1617,23 @@
       <w:r>
         <w:rPr>
           <w:rStyle w:val="Label"/>
+          <w:sz w:val="22"/>
+          <w:szCs w:val="20"/>
         </w:rPr>
         <w:t>5</w:t>
       </w:r>
       <w:r>
+        <w:rPr>
+          <w:sz w:val="22"/>
+          <w:szCs w:val="20"/>
+        </w:rPr>
         <w:t> </w:t>
       </w:r>
       <w:r>
+        <w:rPr>
+          <w:sz w:val="22"/>
+          <w:szCs w:val="20"/>
+        </w:rPr>
         <w:t>Milestones</w:t>
       </w:r>
     </w:p>
@@ -2038,13 +2089,23 @@
       <w:r>
         <w:rPr>
           <w:rStyle w:val="Label"/>
+          <w:sz w:val="22"/>
+          <w:szCs w:val="20"/>
         </w:rPr>
         <w:t>6</w:t>
       </w:r>
       <w:r>
+        <w:rPr>
+          <w:sz w:val="22"/>
+          <w:szCs w:val="20"/>
+        </w:rPr>
         <w:t> </w:t>
       </w:r>
       <w:r>
+        <w:rPr>
+          <w:sz w:val="22"/>
+          <w:szCs w:val="20"/>
+        </w:rPr>
         <w:t>Tools</w:t>
       </w:r>
     </w:p>
@@ -2061,7 +2122,14 @@
           <w:rFonts w:eastAsia="Verdana"/>
           <w14:ligatures w14:val="standard"/>
         </w:rPr>
-        <w:t xml:space="preserve">We are using Python for data pre-processing and model building. Some packages that we are using </w:t>
+        <w:t>We are using Python for data pre-processing and model building. Some packages that we are using</w:t>
+      </w:r>
+      <w:r>
+        <w:rPr>
+          <w:rFonts w:eastAsia="Verdana"/>
+          <w14:ligatures w14:val="standard"/>
+        </w:rPr>
+        <w:t xml:space="preserve"> </w:t>
       </w:r>
       <w:proofErr w:type="gramStart"/>
       <w:r>
@@ -2069,7 +2137,14 @@
           <w:rFonts w:eastAsia="Verdana"/>
           <w14:ligatures w14:val="standard"/>
         </w:rPr>
-        <w:t>are:</w:t>
+        <w:t>include</w:t>
+      </w:r>
+      <w:r>
+        <w:rPr>
+          <w:rFonts w:eastAsia="Verdana"/>
+          <w14:ligatures w14:val="standard"/>
+        </w:rPr>
+        <w:t>:</w:t>
       </w:r>
       <w:proofErr w:type="gramEnd"/>
       <w:r>
@@ -2215,13 +2290,23 @@
       <w:r>
         <w:rPr>
           <w:rStyle w:val="Label"/>
+          <w:sz w:val="22"/>
+          <w:szCs w:val="20"/>
         </w:rPr>
         <w:t>7</w:t>
       </w:r>
       <w:r>
+        <w:rPr>
+          <w:sz w:val="22"/>
+          <w:szCs w:val="20"/>
+        </w:rPr>
         <w:t> </w:t>
       </w:r>
       <w:r>
+        <w:rPr>
+          <w:sz w:val="22"/>
+          <w:szCs w:val="20"/>
+        </w:rPr>
         <w:t>Completed Work</w:t>
       </w:r>
     </w:p>
@@ -2272,15 +2357,8 @@
           <w:rFonts w:eastAsia="Verdana"/>
           <w14:ligatures w14:val="standard"/>
         </w:rPr>
-        <w:t xml:space="preserve">Data cleaning is the process of identifying and correcting errors, duplicated and incomplete data from a dataset. To start off, date </w:t>
-      </w:r>
-      <w:r>
-        <w:rPr>
-          <w:rFonts w:eastAsia="Verdana"/>
-          <w14:ligatures w14:val="standard"/>
-        </w:rPr>
         <w:lastRenderedPageBreak/>
-        <w:t>columns (</w:t>
+        <w:t>Data cleaning is the process of identifying and correcting errors, duplicated and incomplete data from a dataset. To start off, date columns (</w:t>
       </w:r>
       <w:proofErr w:type="spellStart"/>
       <w:r>
@@ -2710,6 +2788,7 @@
     <w:p>
       <w:pPr>
         <w:pStyle w:val="FigureCaption"/>
+        <w:jc w:val="center"/>
         <w:rPr>
           <w:b/>
           <w:bCs w:val="0"/>
@@ -2741,7 +2820,14 @@
           <w:b w:val="0"/>
           <w:bCs/>
         </w:rPr>
-        <w:t>Fig 1 shows a bubble map of the distribution of sampled tweets across the world. As expected, the United States has the greatest number of tweets, followed by some in Europe and very little in the other continents. Since we want to analyze the sentiments of American voters who are mostly based in the United States, there will be less noise in our data and hopefully, this will give us better results.</w:t>
+        <w:t xml:space="preserve">Fig 1 shows a bubble map of the distribution of sampled tweets across the world. As expected, the United States has the greatest number of tweets, followed by some in Europe and very little in the other continents. Since we want to analyze the sentiments of American voters who are mostly based in </w:t>
+      </w:r>
+      <w:r>
+        <w:rPr>
+          <w:b w:val="0"/>
+          <w:bCs/>
+        </w:rPr>
+        <w:t>the United States, there will be less noise in our data and hopefully, this will give us better results.</w:t>
       </w:r>
     </w:p>
     <w:p>
@@ -2835,6 +2921,7 @@
     <w:p>
       <w:pPr>
         <w:pStyle w:val="FigureCaption"/>
+        <w:jc w:val="center"/>
       </w:pPr>
       <w:r>
         <w:rPr>
@@ -2913,6 +3000,7 @@
           <w:noProof/>
           <w:bdr w:val="none" w:sz="0" w:space="0" w:color="auto" w:frame="1"/>
         </w:rPr>
+        <w:lastRenderedPageBreak/>
         <w:drawing>
           <wp:inline distT="0" distB="0" distL="0" distR="0" wp14:anchorId="7B69F308" wp14:editId="32516599">
             <wp:extent cx="2485148" cy="1662978"/>
@@ -2995,7 +3083,6 @@
           <w:noProof/>
           <w:bdr w:val="none" w:sz="0" w:space="0" w:color="auto" w:frame="1"/>
         </w:rPr>
-        <w:lastRenderedPageBreak/>
         <w:drawing>
           <wp:inline distT="0" distB="0" distL="0" distR="0" wp14:anchorId="51F12957" wp14:editId="36B1A2C6">
             <wp:extent cx="3048000" cy="2027555"/>
@@ -3143,56 +3230,43 @@
     </w:p>
     <w:p>
       <w:pPr>
-        <w:pStyle w:val="Head1"/>
-      </w:pPr>
-      <w:r>
-        <w:t>7.3</w:t>
-      </w:r>
-      <w:r>
-        <w:rPr>
-          <w:bCs/>
+        <w:pStyle w:val="Head2"/>
+        <w:rPr>
+          <w14:ligatures w14:val="standard"/>
+        </w:rPr>
+      </w:pPr>
+      <w:r>
+        <w:rPr>
+          <w:rStyle w:val="Label"/>
+          <w14:ligatures w14:val="standard"/>
+        </w:rPr>
+        <w:t>7</w:t>
+      </w:r>
+      <w:r>
+        <w:rPr>
+          <w:rStyle w:val="Label"/>
+          <w14:ligatures w14:val="standard"/>
         </w:rPr>
         <w:t>.</w:t>
       </w:r>
       <w:r>
-        <w:t>3</w:t>
-      </w:r>
-      <w:r>
-        <w:rPr>
-          <w:bCs/>
-        </w:rPr>
-        <w:t xml:space="preserve"> </w:t>
-      </w:r>
-      <w:r>
-        <w:t>Bar Chart</w:t>
-      </w:r>
-    </w:p>
-    <w:p>
-      <w:pPr>
-        <w:pStyle w:val="FigureCaption"/>
-        <w:rPr>
-          <w:u w:val="single"/>
-        </w:rPr>
-      </w:pPr>
-      <w:r>
-        <w:rPr>
-          <w:u w:val="single"/>
-        </w:rPr>
-        <w:t xml:space="preserve">Sentiment Analysis using tools </w:t>
-      </w:r>
-      <w:proofErr w:type="spellStart"/>
-      <w:r>
-        <w:rPr>
-          <w:u w:val="single"/>
-        </w:rPr>
-        <w:t>TextBlob</w:t>
-      </w:r>
-      <w:proofErr w:type="spellEnd"/>
-      <w:r>
-        <w:rPr>
-          <w:u w:val="single"/>
-        </w:rPr>
-        <w:t xml:space="preserve"> and Flair</w:t>
+        <w:rPr>
+          <w:rStyle w:val="Label"/>
+          <w14:ligatures w14:val="standard"/>
+        </w:rPr>
+        <w:t>4</w:t>
+      </w:r>
+      <w:r>
+        <w:rPr>
+          <w14:ligatures w14:val="standard"/>
+        </w:rPr>
+        <w:t> </w:t>
+      </w:r>
+      <w:r>
+        <w:rPr>
+          <w14:ligatures w14:val="standard"/>
+        </w:rPr>
+        <w:t>Sentiment Analysis</w:t>
       </w:r>
     </w:p>
     <w:p>
@@ -3230,46 +3304,56 @@
           <w:color w:val="000000"/>
           <w:szCs w:val="18"/>
         </w:rPr>
-        <w:t xml:space="preserve"> and Vader algorithm, where the text is considered the sum of its constituent words, and valence or sentiment is calculated for words and combined to get a representative valence for the sentence, which informs if the text is positive, </w:t>
-      </w:r>
-      <w:proofErr w:type="gramStart"/>
+        <w:t xml:space="preserve"> and Vader algorithm, where the text is considered the sum of its constituent words, and valence or sentiment is calculated for words and combined to get a representative valence for the sentence, which informs if the text </w:t>
+      </w:r>
       <w:r>
         <w:rPr>
           <w:rFonts w:cs="Linux Libertine"/>
           <w:color w:val="000000"/>
           <w:szCs w:val="18"/>
         </w:rPr>
-        <w:t>negative</w:t>
-      </w:r>
-      <w:proofErr w:type="gramEnd"/>
+        <w:t xml:space="preserve">is positive, </w:t>
+      </w:r>
+      <w:proofErr w:type="gramStart"/>
       <w:r>
         <w:rPr>
           <w:rFonts w:cs="Linux Libertine"/>
           <w:color w:val="000000"/>
           <w:szCs w:val="18"/>
         </w:rPr>
+        <w:t>negative</w:t>
+      </w:r>
+      <w:proofErr w:type="gramEnd"/>
+      <w:r>
+        <w:rPr>
+          <w:rFonts w:cs="Linux Libertine"/>
+          <w:color w:val="000000"/>
+          <w:szCs w:val="18"/>
+        </w:rPr>
         <w:t xml:space="preserve"> or neutral. Another approach is the word embedding-based model, where words are represented as vectors of numbers in an n-dimensional space This mapping from individual words to a continuous vector space can be generated through various methods: neural networks, dimensionality reduction, co-occurrence matrix. </w:t>
       </w:r>
     </w:p>
     <w:p>
       <w:pPr>
+        <w:pStyle w:val="NormalWeb"/>
+        <w:spacing w:before="0" w:beforeAutospacing="0" w:after="0" w:afterAutospacing="0"/>
+        <w:rPr>
+          <w:rFonts w:cs="Linux Libertine"/>
+          <w:color w:val="000000"/>
+          <w:szCs w:val="18"/>
+        </w:rPr>
+      </w:pPr>
+    </w:p>
+    <w:p>
+      <w:pPr>
+        <w:pStyle w:val="NormalWeb"/>
+        <w:spacing w:before="0" w:beforeAutospacing="0" w:after="0" w:afterAutospacing="0"/>
         <w:rPr>
           <w:rFonts w:cs="Linux Libertine"/>
           <w:sz w:val="14"/>
           <w:szCs w:val="18"/>
         </w:rPr>
       </w:pPr>
-    </w:p>
-    <w:p>
-      <w:pPr>
-        <w:pStyle w:val="NormalWeb"/>
-        <w:spacing w:before="0" w:beforeAutospacing="0" w:after="0" w:afterAutospacing="0"/>
-        <w:rPr>
-          <w:rFonts w:cs="Linux Libertine"/>
-          <w:sz w:val="14"/>
-          <w:szCs w:val="18"/>
-        </w:rPr>
-      </w:pPr>
       <w:r>
         <w:rPr>
           <w:rFonts w:cs="Linux Libertine"/>
@@ -3294,15 +3378,7 @@
           <w:color w:val="000000"/>
           <w:szCs w:val="18"/>
         </w:rPr>
-        <w:t xml:space="preserve"> and Vader models to analyze the sentiment of tweets for Biden and Trump. We will also use a deep learning model such as Flair or an alternative approach that uses aspect-</w:t>
-      </w:r>
-      <w:r>
-        <w:rPr>
-          <w:rFonts w:cs="Linux Libertine"/>
-          <w:color w:val="000000"/>
-          <w:szCs w:val="18"/>
-        </w:rPr>
-        <w:t>based sentiment analysis. Flair requires a lot of computing power, so we may have to limit the sample size we can analyze.</w:t>
+        <w:t xml:space="preserve"> and Vader models to analyze the sentiment of tweets for Biden and Trump. We will also use a deep learning model such as Flair or an alternative approach that uses aspect-based sentiment analysis. Flair requires a lot of computing power, so we may have to limit the sample size we can analyze.</w:t>
       </w:r>
     </w:p>
     <w:p>
@@ -3460,7 +3536,7 @@
           <w:shd w:val="clear" w:color="auto" w:fill="FFFFFF"/>
         </w:rPr>
         <w:drawing>
-          <wp:inline distT="0" distB="0" distL="0" distR="0" wp14:anchorId="1D84400A" wp14:editId="0FEAB9C7">
+          <wp:inline distT="0" distB="0" distL="0" distR="0" wp14:anchorId="1D84400A" wp14:editId="17D58809">
             <wp:extent cx="3048000" cy="721360"/>
             <wp:effectExtent l="0" t="0" r="0" b="2540"/>
             <wp:docPr id="6" name="Picture 6" descr="Graphical user interface, text, application, email&#10;&#10;Description automatically generated"/>
@@ -3513,6 +3589,7 @@
       <w:pPr>
         <w:pStyle w:val="NormalWeb"/>
         <w:spacing w:after="240"/>
+        <w:jc w:val="center"/>
         <w:rPr>
           <w:rFonts w:cs="Linux Libertine"/>
           <w:b/>
@@ -3525,15 +3602,31 @@
           <w:b/>
           <w:bCs/>
         </w:rPr>
-        <w:t xml:space="preserve">Fig 5: Screenshot of cleaned tweets using </w:t>
-      </w:r>
-      <w:proofErr w:type="spellStart"/>
+        <w:t xml:space="preserve">Fig 5: Screenshot of cleaned tweets </w:t>
+      </w:r>
       <w:r>
         <w:rPr>
           <w:rFonts w:cs="Linux Libertine"/>
           <w:b/>
           <w:bCs/>
         </w:rPr>
+        <w:t xml:space="preserve">after </w:t>
+      </w:r>
+      <w:r>
+        <w:rPr>
+          <w:rFonts w:cs="Linux Libertine"/>
+          <w:b/>
+          <w:bCs/>
+        </w:rPr>
+        <w:t xml:space="preserve">using </w:t>
+      </w:r>
+      <w:proofErr w:type="spellStart"/>
+      <w:r>
+        <w:rPr>
+          <w:rFonts w:cs="Linux Libertine"/>
+          <w:b/>
+          <w:bCs/>
+        </w:rPr>
         <w:t>nltk</w:t>
       </w:r>
       <w:proofErr w:type="spellEnd"/>
@@ -3548,9 +3641,9 @@
           <w:bdr w:val="none" w:sz="0" w:space="0" w:color="auto" w:frame="1"/>
         </w:rPr>
         <w:drawing>
-          <wp:inline distT="0" distB="0" distL="0" distR="0" wp14:anchorId="3C285FD1" wp14:editId="0B17A740">
-            <wp:extent cx="3048000" cy="1293495"/>
-            <wp:effectExtent l="0" t="0" r="0" b="1905"/>
+          <wp:inline distT="0" distB="0" distL="0" distR="0" wp14:anchorId="3C285FD1" wp14:editId="73091F76">
+            <wp:extent cx="2730500" cy="1158755"/>
+            <wp:effectExtent l="0" t="0" r="0" b="3810"/>
             <wp:docPr id="7" name="Picture 7" descr="Graphical user interface, text, application, email&#10;&#10;Description automatically generated"/>
             <wp:cNvGraphicFramePr>
               <a:graphicFrameLocks xmlns:a="http://schemas.openxmlformats.org/drawingml/2006/main" noChangeAspect="1"/>
@@ -3580,7 +3673,7 @@
                   <pic:spPr bwMode="auto">
                     <a:xfrm>
                       <a:off x="0" y="0"/>
-                      <a:ext cx="3048000" cy="1293495"/>
+                      <a:ext cx="2735526" cy="1160888"/>
                     </a:xfrm>
                     <a:prstGeom prst="rect">
                       <a:avLst/>
@@ -3621,6 +3714,7 @@
           <w:color w:val="000000"/>
           <w:szCs w:val="18"/>
         </w:rPr>
+        <w:lastRenderedPageBreak/>
         <w:t>From Fig 6, w</w:t>
       </w:r>
       <w:r>
@@ -3687,7 +3781,6 @@
           <w:sz w:val="22"/>
           <w:bdr w:val="none" w:sz="0" w:space="0" w:color="auto" w:frame="1"/>
         </w:rPr>
-        <w:lastRenderedPageBreak/>
         <w:drawing>
           <wp:inline distT="0" distB="0" distL="0" distR="0" wp14:anchorId="7D030A74" wp14:editId="03B04B59">
             <wp:extent cx="3048000" cy="1348105"/>
@@ -3742,6 +3835,7 @@
       <w:pPr>
         <w:pStyle w:val="NormalWeb"/>
         <w:spacing w:before="0" w:beforeAutospacing="0" w:after="0" w:afterAutospacing="0"/>
+        <w:jc w:val="center"/>
         <w:rPr>
           <w:rFonts w:cs="Linux Libertine"/>
           <w:b/>
@@ -3876,7 +3970,7 @@
           <w:bdr w:val="none" w:sz="0" w:space="0" w:color="auto" w:frame="1"/>
         </w:rPr>
         <w:drawing>
-          <wp:inline distT="0" distB="0" distL="0" distR="0" wp14:anchorId="55184512" wp14:editId="6979F120">
+          <wp:inline distT="0" distB="0" distL="0" distR="0" wp14:anchorId="55184512" wp14:editId="341324FD">
             <wp:extent cx="3048000" cy="1661795"/>
             <wp:effectExtent l="0" t="0" r="0" b="0"/>
             <wp:docPr id="9" name="Picture 9"/>
@@ -3941,6 +4035,7 @@
       <w:pPr>
         <w:pStyle w:val="NormalWeb"/>
         <w:spacing w:before="0" w:beforeAutospacing="0" w:after="0" w:afterAutospacing="0"/>
+        <w:jc w:val="center"/>
         <w:rPr>
           <w:rFonts w:cs="Linux Libertine"/>
           <w:b/>
@@ -4100,6 +4195,7 @@
       <w:pPr>
         <w:pStyle w:val="NormalWeb"/>
         <w:spacing w:before="0" w:beforeAutospacing="0" w:after="0" w:afterAutospacing="0"/>
+        <w:jc w:val="center"/>
         <w:rPr>
           <w:rFonts w:cs="Linux Libertine"/>
           <w:b/>
@@ -4242,16 +4338,14 @@
         </w:rPr>
         <w:t xml:space="preserve">VADER (Valence Aware Dictionary and </w:t>
       </w:r>
-      <w:proofErr w:type="spellStart"/>
       <w:r>
         <w:rPr>
           <w:rFonts w:cs="Linux Libertine"/>
           <w:color w:val="000000"/>
           <w:szCs w:val="18"/>
         </w:rPr>
-        <w:t>sEntiment</w:t>
-      </w:r>
-      <w:proofErr w:type="spellEnd"/>
+        <w:t>Sentiment</w:t>
+      </w:r>
       <w:r>
         <w:rPr>
           <w:rFonts w:cs="Linux Libertine"/>
@@ -4547,9 +4641,9 @@
           <w:bdr w:val="none" w:sz="0" w:space="0" w:color="auto" w:frame="1"/>
         </w:rPr>
         <w:drawing>
-          <wp:inline distT="0" distB="0" distL="0" distR="0" wp14:anchorId="0B65B697" wp14:editId="2C6C46E5">
-            <wp:extent cx="1673490" cy="1398760"/>
-            <wp:effectExtent l="0" t="0" r="3175" b="0"/>
+          <wp:inline distT="0" distB="0" distL="0" distR="0" wp14:anchorId="0B65B697" wp14:editId="25EF8EBB">
+            <wp:extent cx="1868911" cy="1562100"/>
+            <wp:effectExtent l="0" t="0" r="0" b="0"/>
             <wp:docPr id="12" name="Picture 12" descr="Chart, bar chart&#10;&#10;Description automatically generated"/>
             <wp:cNvGraphicFramePr>
               <a:graphicFrameLocks xmlns:a="http://schemas.openxmlformats.org/drawingml/2006/main" noChangeAspect="1"/>
@@ -4579,7 +4673,7 @@
                   <pic:spPr bwMode="auto">
                     <a:xfrm>
                       <a:off x="0" y="0"/>
-                      <a:ext cx="1678866" cy="1403254"/>
+                      <a:ext cx="1877539" cy="1569312"/>
                     </a:xfrm>
                     <a:prstGeom prst="rect">
                       <a:avLst/>
@@ -4615,6 +4709,8 @@
         <w:jc w:val="center"/>
         <w:rPr>
           <w:rFonts w:cs="Linux Libertine"/>
+          <w:b/>
+          <w:bCs/>
           <w:color w:val="000000"/>
           <w:szCs w:val="18"/>
         </w:rPr>
@@ -4627,36 +4723,39 @@
           <w:color w:val="000000"/>
           <w:szCs w:val="18"/>
         </w:rPr>
-        <w:lastRenderedPageBreak/>
-        <w:t xml:space="preserve">Fig 11: VADER sentiment analysis </w:t>
-      </w:r>
-      <w:proofErr w:type="spellStart"/>
-      <w:r>
-        <w:rPr>
-          <w:rFonts w:cs="Linux Libertine"/>
-          <w:b/>
-          <w:bCs/>
-          <w:color w:val="000000"/>
-          <w:szCs w:val="18"/>
-        </w:rPr>
-        <w:t>results</w:t>
-      </w:r>
-      <w:r>
+        <w:t>Fig 11: VADER sentiment analysis results</w:t>
+      </w:r>
+    </w:p>
+    <w:p>
+      <w:pPr>
+        <w:pStyle w:val="NormalWeb"/>
+        <w:spacing w:before="0" w:beforeAutospacing="0" w:after="0" w:afterAutospacing="0"/>
+        <w:jc w:val="left"/>
         <w:rPr>
           <w:rFonts w:cs="Linux Libertine"/>
           <w:color w:val="000000"/>
           <w:szCs w:val="18"/>
         </w:rPr>
-        <w:t>Fig</w:t>
-      </w:r>
-      <w:proofErr w:type="spellEnd"/>
-      <w:r>
+      </w:pPr>
+    </w:p>
+    <w:p>
+      <w:pPr>
+        <w:pStyle w:val="NormalWeb"/>
+        <w:spacing w:before="0" w:beforeAutospacing="0" w:after="0" w:afterAutospacing="0"/>
+        <w:jc w:val="left"/>
         <w:rPr>
           <w:rFonts w:cs="Linux Libertine"/>
           <w:color w:val="000000"/>
           <w:szCs w:val="18"/>
         </w:rPr>
-        <w:t xml:space="preserve"> 11 shows t</w:t>
+      </w:pPr>
+      <w:r>
+        <w:rPr>
+          <w:rFonts w:cs="Linux Libertine"/>
+          <w:color w:val="000000"/>
+          <w:szCs w:val="18"/>
+        </w:rPr>
+        <w:t>Fig 11 shows t</w:t>
       </w:r>
       <w:r>
         <w:rPr>
@@ -4822,25 +4921,23 @@
           <w:color w:val="000000"/>
           <w:szCs w:val="18"/>
         </w:rPr>
-        <w:t xml:space="preserve">Our dataset is not labeled implying that we do not know by labels if a tweet is positive, negative, or neutral. </w:t>
-      </w:r>
-      <w:proofErr w:type="gramStart"/>
+        <w:t>Our dataset is not labeled implying that we do not know by labels if a tweet is positive, negative, or neutral. So</w:t>
+      </w:r>
       <w:r>
         <w:rPr>
           <w:rFonts w:cs="Linux Libertine"/>
           <w:color w:val="000000"/>
           <w:szCs w:val="18"/>
         </w:rPr>
-        <w:t>So</w:t>
-      </w:r>
-      <w:proofErr w:type="gramEnd"/>
+        <w:t xml:space="preserve">, </w:t>
+      </w:r>
       <w:r>
         <w:rPr>
           <w:rFonts w:cs="Linux Libertine"/>
           <w:color w:val="000000"/>
           <w:szCs w:val="18"/>
         </w:rPr>
-        <w:t xml:space="preserve"> there is no way for us to compare predictions to some 'ground truth'. We can, instead, compare each algorithm's predictions to the ones from the other two. This work remains to be done.</w:t>
+        <w:t>there is no way for us to compare predictions to some 'ground truth'. We can, instead, compare each algorithm's predictions to the ones from the other two. This work remains to be done.</w:t>
       </w:r>
     </w:p>
     <w:p>
@@ -4986,7 +5083,7 @@
           <w:bdr w:val="none" w:sz="0" w:space="0" w:color="auto" w:frame="1"/>
         </w:rPr>
         <w:drawing>
-          <wp:inline distT="0" distB="0" distL="0" distR="0" wp14:anchorId="0AEE5292" wp14:editId="647D4854">
+          <wp:inline distT="0" distB="0" distL="0" distR="0" wp14:anchorId="0AEE5292" wp14:editId="35B44002">
             <wp:extent cx="3048000" cy="1969770"/>
             <wp:effectExtent l="0" t="0" r="0" b="0"/>
             <wp:docPr id="13" name="Picture 13" descr="Chart, bubble chart&#10;&#10;Description automatically generated"/>
@@ -5039,8 +5136,11 @@
       <w:pPr>
         <w:pStyle w:val="NormalWeb"/>
         <w:spacing w:before="0" w:beforeAutospacing="0" w:after="0" w:afterAutospacing="0"/>
+        <w:jc w:val="center"/>
         <w:rPr>
           <w:rFonts w:cs="Linux Libertine"/>
+          <w:b/>
+          <w:bCs/>
           <w:color w:val="000000"/>
           <w:szCs w:val="18"/>
         </w:rPr>
@@ -5048,6 +5148,8 @@
       <w:r>
         <w:rPr>
           <w:rFonts w:cs="Linux Libertine"/>
+          <w:b/>
+          <w:bCs/>
           <w:color w:val="000000"/>
           <w:szCs w:val="18"/>
         </w:rPr>
@@ -5639,6 +5741,7 @@
           <w:lang w:val="en-SG"/>
           <w14:ligatures w14:val="standard"/>
         </w:rPr>
+        <w:lastRenderedPageBreak/>
         <w:t>user_join_date</w:t>
       </w:r>
       <w:proofErr w:type="spellEnd"/>
@@ -5947,7 +6050,6 @@
           <w:lang w:val="en-SG"/>
           <w14:ligatures w14:val="standard"/>
         </w:rPr>
-        <w:lastRenderedPageBreak/>
         <w:t>collected_at</w:t>
       </w:r>
       <w:proofErr w:type="spellEnd"/>
@@ -15695,6 +15797,10 @@
 </file>
 
 <file path=customXml/item1.xml><?xml version="1.0" encoding="utf-8"?>
+<b:Sources xmlns:b="http://schemas.openxmlformats.org/officeDocument/2006/bibliography" xmlns="http://schemas.openxmlformats.org/officeDocument/2006/bibliography" SelectedStyle="\APA.XSL" StyleName="APA"/>
+</file>
+
+<file path=customXml/item2.xml><?xml version="1.0" encoding="utf-8"?>
 <Workflow version="v.1.13">
   <Filtration versionrequired="True" status="DONE" StartTime="25-07-2014 13:27:04" EndTime="25-07-2014 13:28:29">
     <Mandatory>
@@ -15872,20 +15978,16 @@
 </Workflow>
 </file>
 
-<file path=customXml/item2.xml><?xml version="1.0" encoding="utf-8"?>
-<b:Sources xmlns:b="http://schemas.openxmlformats.org/officeDocument/2006/bibliography" xmlns="http://schemas.openxmlformats.org/officeDocument/2006/bibliography" SelectedStyle="\APA.XSL" StyleName="APA"/>
-</file>
-
 <file path=customXml/itemProps1.xml><?xml version="1.0" encoding="utf-8"?>
-<ds:datastoreItem xmlns:ds="http://schemas.openxmlformats.org/officeDocument/2006/customXml" ds:itemID="{4D45DBA2-DCF6-46BF-858B-9A8CC8161B4D}">
-  <ds:schemaRefs/>
-</ds:datastoreItem>
-</file>
-
-<file path=customXml/itemProps2.xml><?xml version="1.0" encoding="utf-8"?>
 <ds:datastoreItem xmlns:ds="http://schemas.openxmlformats.org/officeDocument/2006/customXml" ds:itemID="{B589180B-96F4-4B3D-93D7-E2C64345EF74}">
   <ds:schemaRefs>
     <ds:schemaRef ds:uri="http://schemas.openxmlformats.org/officeDocument/2006/bibliography"/>
   </ds:schemaRefs>
 </ds:datastoreItem>
+</file>
+
+<file path=customXml/itemProps2.xml><?xml version="1.0" encoding="utf-8"?>
+<ds:datastoreItem xmlns:ds="http://schemas.openxmlformats.org/officeDocument/2006/customXml" ds:itemID="{4D45DBA2-DCF6-46BF-858B-9A8CC8161B4D}">
+  <ds:schemaRefs/>
+</ds:datastoreItem>
 </file>
</xml_diff>